<commit_message>
aggiunte le tabelle delle classi nella documentazione
</commit_message>
<xml_diff>
--- a/Documentazione.docx
+++ b/Documentazione.docx
@@ -27,8 +27,2164 @@
         </w:rPr>
         <w:t xml:space="preserve"> Gara Cavalli</w:t>
       </w:r>
-      <w:bookmarkStart w:id="0" w:name="_GoBack"/>
-      <w:bookmarkEnd w:id="0"/>
+    </w:p>
+    <w:p>
+      <w:pPr>
+        <w:jc w:val="center"/>
+        <w:rPr>
+          <w:color w:val="FF0000"/>
+          <w:sz w:val="32"/>
+          <w:szCs w:val="32"/>
+        </w:rPr>
+      </w:pPr>
+      <w:r>
+        <w:rPr>
+          <w:color w:val="FF0000"/>
+          <w:sz w:val="32"/>
+          <w:szCs w:val="32"/>
+        </w:rPr>
+        <w:t>Tabelle delle classi</w:t>
+      </w:r>
+    </w:p>
+    <w:p>
+      <w:pPr>
+        <w:jc w:val="center"/>
+        <w:rPr>
+          <w:color w:val="FF0000"/>
+          <w:sz w:val="32"/>
+          <w:szCs w:val="32"/>
+        </w:rPr>
+      </w:pPr>
+    </w:p>
+    <w:tbl>
+      <w:tblPr>
+        <w:tblW w:w="4700" w:type="dxa"/>
+        <w:tblCellMar>
+          <w:left w:w="70" w:type="dxa"/>
+          <w:right w:w="70" w:type="dxa"/>
+        </w:tblCellMar>
+        <w:tblLook w:val="04A0" w:firstRow="1" w:lastRow="0" w:firstColumn="1" w:lastColumn="0" w:noHBand="0" w:noVBand="1"/>
+      </w:tblPr>
+      <w:tblGrid>
+        <w:gridCol w:w="4700"/>
+      </w:tblGrid>
+      <w:tr>
+        <w:trPr>
+          <w:trHeight w:val="315"/>
+        </w:trPr>
+        <w:tc>
+          <w:tcPr>
+            <w:tcW w:w="4700" w:type="dxa"/>
+            <w:tcBorders>
+              <w:top w:val="single" w:sz="8" w:space="0" w:color="auto"/>
+              <w:left w:val="single" w:sz="8" w:space="0" w:color="auto"/>
+              <w:bottom w:val="single" w:sz="8" w:space="0" w:color="auto"/>
+              <w:right w:val="single" w:sz="8" w:space="0" w:color="auto"/>
+            </w:tcBorders>
+            <w:shd w:val="clear" w:color="auto" w:fill="auto"/>
+            <w:noWrap/>
+            <w:vAlign w:val="bottom"/>
+            <w:hideMark/>
+          </w:tcPr>
+          <w:p>
+            <w:pPr>
+              <w:spacing w:after="0" w:line="240" w:lineRule="auto"/>
+              <w:jc w:val="center"/>
+              <w:rPr>
+                <w:rFonts w:ascii="Calibri" w:eastAsia="Times New Roman" w:hAnsi="Calibri" w:cs="Calibri"/>
+                <w:color w:val="000000"/>
+                <w:lang w:eastAsia="it-IT"/>
+              </w:rPr>
+            </w:pPr>
+            <w:r>
+              <w:rPr>
+                <w:rFonts w:ascii="Calibri" w:eastAsia="Times New Roman" w:hAnsi="Calibri" w:cs="Calibri"/>
+                <w:color w:val="000000"/>
+                <w:lang w:eastAsia="it-IT"/>
+              </w:rPr>
+              <w:t>Corsa</w:t>
+            </w:r>
+          </w:p>
+        </w:tc>
+      </w:tr>
+      <w:tr>
+        <w:trPr>
+          <w:trHeight w:val="315"/>
+        </w:trPr>
+        <w:tc>
+          <w:tcPr>
+            <w:tcW w:w="4700" w:type="dxa"/>
+            <w:tcBorders>
+              <w:top w:val="nil"/>
+              <w:left w:val="single" w:sz="8" w:space="0" w:color="auto"/>
+              <w:bottom w:val="nil"/>
+              <w:right w:val="single" w:sz="8" w:space="0" w:color="auto"/>
+            </w:tcBorders>
+            <w:shd w:val="clear" w:color="auto" w:fill="auto"/>
+            <w:noWrap/>
+            <w:vAlign w:val="bottom"/>
+            <w:hideMark/>
+          </w:tcPr>
+          <w:p>
+            <w:pPr>
+              <w:spacing w:after="0" w:line="240" w:lineRule="auto"/>
+              <w:rPr>
+                <w:rFonts w:ascii="Calibri" w:eastAsia="Times New Roman" w:hAnsi="Calibri" w:cs="Calibri"/>
+                <w:color w:val="000000"/>
+                <w:lang w:eastAsia="it-IT"/>
+              </w:rPr>
+            </w:pPr>
+            <w:r>
+              <w:rPr>
+                <w:rFonts w:ascii="Calibri" w:eastAsia="Times New Roman" w:hAnsi="Calibri" w:cs="Calibri"/>
+                <w:color w:val="000000"/>
+                <w:lang w:eastAsia="it-IT"/>
+              </w:rPr>
+              <w:t>-</w:t>
+            </w:r>
+            <w:proofErr w:type="gramStart"/>
+            <w:r>
+              <w:rPr>
+                <w:rFonts w:ascii="Calibri" w:eastAsia="Times New Roman" w:hAnsi="Calibri" w:cs="Calibri"/>
+                <w:color w:val="000000"/>
+                <w:lang w:eastAsia="it-IT"/>
+              </w:rPr>
+              <w:t>cavallo :</w:t>
+            </w:r>
+            <w:proofErr w:type="gramEnd"/>
+            <w:r>
+              <w:rPr>
+                <w:rFonts w:ascii="Calibri" w:eastAsia="Times New Roman" w:hAnsi="Calibri" w:cs="Calibri"/>
+                <w:color w:val="000000"/>
+                <w:lang w:eastAsia="it-IT"/>
+              </w:rPr>
+              <w:t xml:space="preserve"> Cavallo</w:t>
+            </w:r>
+          </w:p>
+        </w:tc>
+      </w:tr>
+      <w:tr>
+        <w:trPr>
+          <w:trHeight w:val="315"/>
+        </w:trPr>
+        <w:tc>
+          <w:tcPr>
+            <w:tcW w:w="4700" w:type="dxa"/>
+            <w:tcBorders>
+              <w:top w:val="nil"/>
+              <w:left w:val="single" w:sz="8" w:space="0" w:color="auto"/>
+              <w:bottom w:val="nil"/>
+              <w:right w:val="single" w:sz="8" w:space="0" w:color="auto"/>
+            </w:tcBorders>
+            <w:shd w:val="clear" w:color="auto" w:fill="auto"/>
+            <w:noWrap/>
+            <w:vAlign w:val="bottom"/>
+            <w:hideMark/>
+          </w:tcPr>
+          <w:p>
+            <w:pPr>
+              <w:spacing w:after="0" w:line="240" w:lineRule="auto"/>
+              <w:rPr>
+                <w:rFonts w:ascii="Calibri" w:eastAsia="Times New Roman" w:hAnsi="Calibri" w:cs="Calibri"/>
+                <w:color w:val="000000"/>
+                <w:lang w:eastAsia="it-IT"/>
+              </w:rPr>
+            </w:pPr>
+            <w:r>
+              <w:rPr>
+                <w:rFonts w:ascii="Calibri" w:eastAsia="Times New Roman" w:hAnsi="Calibri" w:cs="Calibri"/>
+                <w:color w:val="000000"/>
+                <w:lang w:eastAsia="it-IT"/>
+              </w:rPr>
+              <w:t>-</w:t>
+            </w:r>
+            <w:r>
+              <w:rPr>
+                <w:rFonts w:ascii="Calibri" w:eastAsia="Times New Roman" w:hAnsi="Calibri" w:cs="Calibri"/>
+                <w:color w:val="000000"/>
+                <w:lang w:eastAsia="it-IT"/>
+              </w:rPr>
+              <w:t xml:space="preserve">campo: </w:t>
+            </w:r>
+            <w:proofErr w:type="spellStart"/>
+            <w:r>
+              <w:rPr>
+                <w:rFonts w:ascii="Calibri" w:eastAsia="Times New Roman" w:hAnsi="Calibri" w:cs="Calibri"/>
+                <w:color w:val="000000"/>
+                <w:lang w:eastAsia="it-IT"/>
+              </w:rPr>
+              <w:t>GaraCavalli</w:t>
+            </w:r>
+            <w:proofErr w:type="spellEnd"/>
+          </w:p>
+        </w:tc>
+      </w:tr>
+      <w:tr>
+        <w:trPr>
+          <w:trHeight w:val="315"/>
+        </w:trPr>
+        <w:tc>
+          <w:tcPr>
+            <w:tcW w:w="4700" w:type="dxa"/>
+            <w:tcBorders>
+              <w:top w:val="nil"/>
+              <w:left w:val="single" w:sz="8" w:space="0" w:color="auto"/>
+              <w:bottom w:val="nil"/>
+              <w:right w:val="single" w:sz="8" w:space="0" w:color="auto"/>
+            </w:tcBorders>
+            <w:shd w:val="clear" w:color="auto" w:fill="auto"/>
+            <w:noWrap/>
+            <w:vAlign w:val="bottom"/>
+            <w:hideMark/>
+          </w:tcPr>
+          <w:p>
+            <w:pPr>
+              <w:spacing w:after="0" w:line="240" w:lineRule="auto"/>
+              <w:rPr>
+                <w:rFonts w:ascii="Calibri" w:eastAsia="Times New Roman" w:hAnsi="Calibri" w:cs="Calibri"/>
+                <w:color w:val="000000"/>
+                <w:lang w:eastAsia="it-IT"/>
+              </w:rPr>
+            </w:pPr>
+            <w:r>
+              <w:rPr>
+                <w:rFonts w:ascii="Calibri" w:eastAsia="Times New Roman" w:hAnsi="Calibri" w:cs="Calibri"/>
+                <w:color w:val="000000"/>
+                <w:lang w:eastAsia="it-IT"/>
+              </w:rPr>
+              <w:t>-</w:t>
+            </w:r>
+            <w:r>
+              <w:rPr>
+                <w:rFonts w:ascii="Calibri" w:eastAsia="Times New Roman" w:hAnsi="Calibri" w:cs="Calibri"/>
+                <w:color w:val="000000"/>
+                <w:lang w:eastAsia="it-IT"/>
+              </w:rPr>
+              <w:t xml:space="preserve">velocita: </w:t>
+            </w:r>
+            <w:proofErr w:type="spellStart"/>
+            <w:r>
+              <w:rPr>
+                <w:rFonts w:ascii="Calibri" w:eastAsia="Times New Roman" w:hAnsi="Calibri" w:cs="Calibri"/>
+                <w:color w:val="000000"/>
+                <w:lang w:eastAsia="it-IT"/>
+              </w:rPr>
+              <w:t>int</w:t>
+            </w:r>
+            <w:proofErr w:type="spellEnd"/>
+          </w:p>
+        </w:tc>
+      </w:tr>
+      <w:tr>
+        <w:trPr>
+          <w:trHeight w:val="300"/>
+        </w:trPr>
+        <w:tc>
+          <w:tcPr>
+            <w:tcW w:w="4700" w:type="dxa"/>
+            <w:tcBorders>
+              <w:top w:val="nil"/>
+              <w:left w:val="single" w:sz="8" w:space="0" w:color="auto"/>
+              <w:bottom w:val="nil"/>
+              <w:right w:val="single" w:sz="8" w:space="0" w:color="auto"/>
+            </w:tcBorders>
+            <w:shd w:val="clear" w:color="auto" w:fill="auto"/>
+            <w:noWrap/>
+            <w:vAlign w:val="bottom"/>
+            <w:hideMark/>
+          </w:tcPr>
+          <w:p>
+            <w:pPr>
+              <w:spacing w:after="0" w:line="240" w:lineRule="auto"/>
+              <w:rPr>
+                <w:rFonts w:ascii="Calibri" w:eastAsia="Times New Roman" w:hAnsi="Calibri" w:cs="Calibri"/>
+                <w:color w:val="000000"/>
+                <w:lang w:eastAsia="it-IT"/>
+              </w:rPr>
+            </w:pPr>
+            <w:r>
+              <w:rPr>
+                <w:rFonts w:ascii="Calibri" w:eastAsia="Times New Roman" w:hAnsi="Calibri" w:cs="Calibri"/>
+                <w:color w:val="000000"/>
+                <w:lang w:eastAsia="it-IT"/>
+              </w:rPr>
+              <w:t>-</w:t>
+            </w:r>
+            <w:r>
+              <w:rPr>
+                <w:rFonts w:ascii="Calibri" w:eastAsia="Times New Roman" w:hAnsi="Calibri" w:cs="Calibri"/>
+                <w:color w:val="000000"/>
+                <w:lang w:eastAsia="it-IT"/>
+              </w:rPr>
+              <w:t xml:space="preserve">t: </w:t>
+            </w:r>
+            <w:proofErr w:type="spellStart"/>
+            <w:r>
+              <w:rPr>
+                <w:rFonts w:ascii="Calibri" w:eastAsia="Times New Roman" w:hAnsi="Calibri" w:cs="Calibri"/>
+                <w:color w:val="000000"/>
+                <w:lang w:eastAsia="it-IT"/>
+              </w:rPr>
+              <w:t>Thread</w:t>
+            </w:r>
+            <w:proofErr w:type="spellEnd"/>
+          </w:p>
+        </w:tc>
+      </w:tr>
+      <w:tr>
+        <w:trPr>
+          <w:trHeight w:val="300"/>
+        </w:trPr>
+        <w:tc>
+          <w:tcPr>
+            <w:tcW w:w="4700" w:type="dxa"/>
+            <w:tcBorders>
+              <w:top w:val="nil"/>
+              <w:left w:val="single" w:sz="8" w:space="0" w:color="auto"/>
+              <w:bottom w:val="nil"/>
+              <w:right w:val="single" w:sz="8" w:space="0" w:color="auto"/>
+            </w:tcBorders>
+            <w:shd w:val="clear" w:color="auto" w:fill="auto"/>
+            <w:noWrap/>
+            <w:vAlign w:val="bottom"/>
+            <w:hideMark/>
+          </w:tcPr>
+          <w:p>
+            <w:pPr>
+              <w:spacing w:after="0" w:line="240" w:lineRule="auto"/>
+              <w:rPr>
+                <w:rFonts w:ascii="Calibri" w:eastAsia="Times New Roman" w:hAnsi="Calibri" w:cs="Calibri"/>
+                <w:color w:val="000000"/>
+                <w:lang w:eastAsia="it-IT"/>
+              </w:rPr>
+            </w:pPr>
+            <w:r>
+              <w:rPr>
+                <w:rFonts w:ascii="Calibri" w:eastAsia="Times New Roman" w:hAnsi="Calibri" w:cs="Calibri"/>
+                <w:color w:val="000000"/>
+                <w:lang w:eastAsia="it-IT"/>
+              </w:rPr>
+              <w:t>-</w:t>
+            </w:r>
+            <w:r>
+              <w:rPr>
+                <w:rFonts w:ascii="Calibri" w:eastAsia="Times New Roman" w:hAnsi="Calibri" w:cs="Calibri"/>
+                <w:color w:val="000000"/>
+                <w:lang w:eastAsia="it-IT"/>
+              </w:rPr>
+              <w:t xml:space="preserve">conta: </w:t>
+            </w:r>
+            <w:proofErr w:type="spellStart"/>
+            <w:r>
+              <w:rPr>
+                <w:rFonts w:ascii="Calibri" w:eastAsia="Times New Roman" w:hAnsi="Calibri" w:cs="Calibri"/>
+                <w:color w:val="000000"/>
+                <w:lang w:eastAsia="it-IT"/>
+              </w:rPr>
+              <w:t>int</w:t>
+            </w:r>
+            <w:proofErr w:type="spellEnd"/>
+          </w:p>
+        </w:tc>
+      </w:tr>
+      <w:tr>
+        <w:trPr>
+          <w:trHeight w:val="315"/>
+        </w:trPr>
+        <w:tc>
+          <w:tcPr>
+            <w:tcW w:w="4700" w:type="dxa"/>
+            <w:tcBorders>
+              <w:top w:val="nil"/>
+              <w:left w:val="single" w:sz="8" w:space="0" w:color="auto"/>
+              <w:bottom w:val="single" w:sz="8" w:space="0" w:color="auto"/>
+              <w:right w:val="single" w:sz="8" w:space="0" w:color="auto"/>
+            </w:tcBorders>
+            <w:shd w:val="clear" w:color="auto" w:fill="auto"/>
+            <w:noWrap/>
+            <w:vAlign w:val="bottom"/>
+            <w:hideMark/>
+          </w:tcPr>
+          <w:p>
+            <w:pPr>
+              <w:spacing w:after="0" w:line="240" w:lineRule="auto"/>
+              <w:rPr>
+                <w:rFonts w:ascii="Calibri" w:eastAsia="Times New Roman" w:hAnsi="Calibri" w:cs="Calibri"/>
+                <w:color w:val="000000"/>
+                <w:lang w:eastAsia="it-IT"/>
+              </w:rPr>
+            </w:pPr>
+            <w:r>
+              <w:rPr>
+                <w:rFonts w:ascii="Calibri" w:eastAsia="Times New Roman" w:hAnsi="Calibri" w:cs="Calibri"/>
+                <w:color w:val="000000"/>
+                <w:lang w:eastAsia="it-IT"/>
+              </w:rPr>
+              <w:t>-</w:t>
+            </w:r>
+            <w:r>
+              <w:rPr>
+                <w:rFonts w:ascii="Calibri" w:eastAsia="Times New Roman" w:hAnsi="Calibri" w:cs="Calibri"/>
+                <w:color w:val="000000"/>
+                <w:lang w:eastAsia="it-IT"/>
+              </w:rPr>
+              <w:t xml:space="preserve">posizione: </w:t>
+            </w:r>
+            <w:proofErr w:type="spellStart"/>
+            <w:r>
+              <w:rPr>
+                <w:rFonts w:ascii="Calibri" w:eastAsia="Times New Roman" w:hAnsi="Calibri" w:cs="Calibri"/>
+                <w:color w:val="000000"/>
+                <w:lang w:eastAsia="it-IT"/>
+              </w:rPr>
+              <w:t>int</w:t>
+            </w:r>
+            <w:proofErr w:type="spellEnd"/>
+          </w:p>
+        </w:tc>
+      </w:tr>
+      <w:tr>
+        <w:trPr>
+          <w:trHeight w:val="315"/>
+        </w:trPr>
+        <w:tc>
+          <w:tcPr>
+            <w:tcW w:w="4700" w:type="dxa"/>
+            <w:tcBorders>
+              <w:top w:val="nil"/>
+              <w:left w:val="single" w:sz="8" w:space="0" w:color="auto"/>
+              <w:bottom w:val="nil"/>
+              <w:right w:val="single" w:sz="8" w:space="0" w:color="auto"/>
+            </w:tcBorders>
+            <w:shd w:val="clear" w:color="auto" w:fill="auto"/>
+            <w:noWrap/>
+            <w:vAlign w:val="bottom"/>
+            <w:hideMark/>
+          </w:tcPr>
+          <w:p>
+            <w:pPr>
+              <w:spacing w:after="0" w:line="240" w:lineRule="auto"/>
+              <w:rPr>
+                <w:rFonts w:ascii="Calibri" w:eastAsia="Times New Roman" w:hAnsi="Calibri" w:cs="Calibri"/>
+                <w:color w:val="000000"/>
+                <w:lang w:eastAsia="it-IT"/>
+              </w:rPr>
+            </w:pPr>
+            <w:r>
+              <w:rPr>
+                <w:rFonts w:ascii="Calibri" w:eastAsia="Times New Roman" w:hAnsi="Calibri" w:cs="Calibri"/>
+                <w:color w:val="000000"/>
+                <w:lang w:eastAsia="it-IT"/>
+              </w:rPr>
+              <w:t>+</w:t>
+            </w:r>
+            <w:proofErr w:type="gramStart"/>
+            <w:r>
+              <w:rPr>
+                <w:rFonts w:ascii="Calibri" w:eastAsia="Times New Roman" w:hAnsi="Calibri" w:cs="Calibri"/>
+                <w:color w:val="000000"/>
+                <w:lang w:eastAsia="it-IT"/>
+              </w:rPr>
+              <w:t>Corsa(</w:t>
+            </w:r>
+            <w:proofErr w:type="gramEnd"/>
+            <w:r>
+              <w:rPr>
+                <w:rFonts w:ascii="Calibri" w:eastAsia="Times New Roman" w:hAnsi="Calibri" w:cs="Calibri"/>
+                <w:color w:val="000000"/>
+                <w:lang w:eastAsia="it-IT"/>
+              </w:rPr>
+              <w:t xml:space="preserve">in c: Cavallo, in g: </w:t>
+            </w:r>
+            <w:proofErr w:type="spellStart"/>
+            <w:r>
+              <w:rPr>
+                <w:rFonts w:ascii="Calibri" w:eastAsia="Times New Roman" w:hAnsi="Calibri" w:cs="Calibri"/>
+                <w:color w:val="000000"/>
+                <w:lang w:eastAsia="it-IT"/>
+              </w:rPr>
+              <w:t>GaraCavalli</w:t>
+            </w:r>
+            <w:proofErr w:type="spellEnd"/>
+            <w:r>
+              <w:rPr>
+                <w:rFonts w:ascii="Calibri" w:eastAsia="Times New Roman" w:hAnsi="Calibri" w:cs="Calibri"/>
+                <w:color w:val="000000"/>
+                <w:lang w:eastAsia="it-IT"/>
+              </w:rPr>
+              <w:t>)</w:t>
+            </w:r>
+          </w:p>
+        </w:tc>
+      </w:tr>
+      <w:tr>
+        <w:trPr>
+          <w:trHeight w:val="315"/>
+        </w:trPr>
+        <w:tc>
+          <w:tcPr>
+            <w:tcW w:w="4700" w:type="dxa"/>
+            <w:tcBorders>
+              <w:top w:val="nil"/>
+              <w:left w:val="single" w:sz="8" w:space="0" w:color="auto"/>
+              <w:bottom w:val="single" w:sz="8" w:space="0" w:color="auto"/>
+              <w:right w:val="single" w:sz="8" w:space="0" w:color="auto"/>
+            </w:tcBorders>
+            <w:shd w:val="clear" w:color="auto" w:fill="auto"/>
+            <w:noWrap/>
+            <w:vAlign w:val="bottom"/>
+            <w:hideMark/>
+          </w:tcPr>
+          <w:p>
+            <w:pPr>
+              <w:spacing w:after="0" w:line="240" w:lineRule="auto"/>
+              <w:rPr>
+                <w:rFonts w:ascii="Calibri" w:eastAsia="Times New Roman" w:hAnsi="Calibri" w:cs="Calibri"/>
+                <w:color w:val="000000"/>
+                <w:lang w:eastAsia="it-IT"/>
+              </w:rPr>
+            </w:pPr>
+            <w:r>
+              <w:rPr>
+                <w:rFonts w:ascii="Calibri" w:eastAsia="Times New Roman" w:hAnsi="Calibri" w:cs="Calibri"/>
+                <w:color w:val="000000"/>
+                <w:lang w:eastAsia="it-IT"/>
+              </w:rPr>
+              <w:t>+</w:t>
+            </w:r>
+            <w:proofErr w:type="spellStart"/>
+            <w:proofErr w:type="gramStart"/>
+            <w:r>
+              <w:rPr>
+                <w:rFonts w:ascii="Calibri" w:eastAsia="Times New Roman" w:hAnsi="Calibri" w:cs="Calibri"/>
+                <w:color w:val="000000"/>
+                <w:lang w:eastAsia="it-IT"/>
+              </w:rPr>
+              <w:t>run</w:t>
+            </w:r>
+            <w:proofErr w:type="spellEnd"/>
+            <w:r>
+              <w:rPr>
+                <w:rFonts w:ascii="Calibri" w:eastAsia="Times New Roman" w:hAnsi="Calibri" w:cs="Calibri"/>
+                <w:color w:val="000000"/>
+                <w:lang w:eastAsia="it-IT"/>
+              </w:rPr>
+              <w:t>(</w:t>
+            </w:r>
+            <w:proofErr w:type="gramEnd"/>
+            <w:r>
+              <w:rPr>
+                <w:rFonts w:ascii="Calibri" w:eastAsia="Times New Roman" w:hAnsi="Calibri" w:cs="Calibri"/>
+                <w:color w:val="000000"/>
+                <w:lang w:eastAsia="it-IT"/>
+              </w:rPr>
+              <w:t xml:space="preserve">): </w:t>
+            </w:r>
+            <w:proofErr w:type="spellStart"/>
+            <w:r>
+              <w:rPr>
+                <w:rFonts w:ascii="Calibri" w:eastAsia="Times New Roman" w:hAnsi="Calibri" w:cs="Calibri"/>
+                <w:color w:val="000000"/>
+                <w:lang w:eastAsia="it-IT"/>
+              </w:rPr>
+              <w:t>void</w:t>
+            </w:r>
+            <w:proofErr w:type="spellEnd"/>
+          </w:p>
+        </w:tc>
+      </w:tr>
+    </w:tbl>
+    <w:p>
+      <w:pPr>
+        <w:rPr>
+          <w:color w:val="FF0000"/>
+          <w:sz w:val="32"/>
+          <w:szCs w:val="32"/>
+        </w:rPr>
+      </w:pPr>
+    </w:p>
+    <w:tbl>
+      <w:tblPr>
+        <w:tblW w:w="4700" w:type="dxa"/>
+        <w:tblCellMar>
+          <w:left w:w="70" w:type="dxa"/>
+          <w:right w:w="70" w:type="dxa"/>
+        </w:tblCellMar>
+        <w:tblLook w:val="04A0" w:firstRow="1" w:lastRow="0" w:firstColumn="1" w:lastColumn="0" w:noHBand="0" w:noVBand="1"/>
+      </w:tblPr>
+      <w:tblGrid>
+        <w:gridCol w:w="4700"/>
+      </w:tblGrid>
+      <w:tr>
+        <w:trPr>
+          <w:trHeight w:val="315"/>
+        </w:trPr>
+        <w:tc>
+          <w:tcPr>
+            <w:tcW w:w="4700" w:type="dxa"/>
+            <w:tcBorders>
+              <w:top w:val="single" w:sz="8" w:space="0" w:color="auto"/>
+              <w:left w:val="single" w:sz="8" w:space="0" w:color="auto"/>
+              <w:bottom w:val="single" w:sz="8" w:space="0" w:color="auto"/>
+              <w:right w:val="single" w:sz="8" w:space="0" w:color="auto"/>
+            </w:tcBorders>
+            <w:shd w:val="clear" w:color="auto" w:fill="auto"/>
+            <w:noWrap/>
+            <w:vAlign w:val="bottom"/>
+            <w:hideMark/>
+          </w:tcPr>
+          <w:p>
+            <w:pPr>
+              <w:spacing w:after="0" w:line="240" w:lineRule="auto"/>
+              <w:jc w:val="center"/>
+              <w:rPr>
+                <w:rFonts w:ascii="Calibri" w:eastAsia="Times New Roman" w:hAnsi="Calibri" w:cs="Calibri"/>
+                <w:color w:val="000000"/>
+                <w:lang w:eastAsia="it-IT"/>
+              </w:rPr>
+            </w:pPr>
+            <w:r>
+              <w:rPr>
+                <w:rFonts w:ascii="Calibri" w:eastAsia="Times New Roman" w:hAnsi="Calibri" w:cs="Calibri"/>
+                <w:color w:val="000000"/>
+                <w:lang w:eastAsia="it-IT"/>
+              </w:rPr>
+              <w:t>Cavallo</w:t>
+            </w:r>
+          </w:p>
+        </w:tc>
+      </w:tr>
+      <w:tr>
+        <w:trPr>
+          <w:trHeight w:val="315"/>
+        </w:trPr>
+        <w:tc>
+          <w:tcPr>
+            <w:tcW w:w="4700" w:type="dxa"/>
+            <w:tcBorders>
+              <w:top w:val="nil"/>
+              <w:left w:val="single" w:sz="8" w:space="0" w:color="auto"/>
+              <w:bottom w:val="nil"/>
+              <w:right w:val="single" w:sz="8" w:space="0" w:color="auto"/>
+            </w:tcBorders>
+            <w:shd w:val="clear" w:color="auto" w:fill="auto"/>
+            <w:noWrap/>
+            <w:vAlign w:val="bottom"/>
+            <w:hideMark/>
+          </w:tcPr>
+          <w:p>
+            <w:pPr>
+              <w:spacing w:after="0" w:line="240" w:lineRule="auto"/>
+              <w:rPr>
+                <w:rFonts w:ascii="Calibri" w:eastAsia="Times New Roman" w:hAnsi="Calibri" w:cs="Calibri"/>
+                <w:color w:val="000000"/>
+                <w:lang w:eastAsia="it-IT"/>
+              </w:rPr>
+            </w:pPr>
+            <w:r>
+              <w:rPr>
+                <w:rFonts w:ascii="Calibri" w:eastAsia="Times New Roman" w:hAnsi="Calibri" w:cs="Calibri"/>
+                <w:color w:val="000000"/>
+                <w:lang w:eastAsia="it-IT"/>
+              </w:rPr>
+              <w:t>-</w:t>
+            </w:r>
+            <w:proofErr w:type="spellStart"/>
+            <w:r>
+              <w:rPr>
+                <w:rFonts w:ascii="Calibri" w:eastAsia="Times New Roman" w:hAnsi="Calibri" w:cs="Calibri"/>
+                <w:color w:val="000000"/>
+                <w:lang w:eastAsia="it-IT"/>
+              </w:rPr>
+              <w:t>cordx</w:t>
+            </w:r>
+            <w:proofErr w:type="spellEnd"/>
+            <w:r>
+              <w:rPr>
+                <w:rFonts w:ascii="Calibri" w:eastAsia="Times New Roman" w:hAnsi="Calibri" w:cs="Calibri"/>
+                <w:color w:val="000000"/>
+                <w:lang w:eastAsia="it-IT"/>
+              </w:rPr>
+              <w:t xml:space="preserve">: </w:t>
+            </w:r>
+            <w:proofErr w:type="spellStart"/>
+            <w:r>
+              <w:rPr>
+                <w:rFonts w:ascii="Calibri" w:eastAsia="Times New Roman" w:hAnsi="Calibri" w:cs="Calibri"/>
+                <w:color w:val="000000"/>
+                <w:lang w:eastAsia="it-IT"/>
+              </w:rPr>
+              <w:t>int</w:t>
+            </w:r>
+            <w:proofErr w:type="spellEnd"/>
+          </w:p>
+        </w:tc>
+      </w:tr>
+      <w:tr>
+        <w:trPr>
+          <w:trHeight w:val="315"/>
+        </w:trPr>
+        <w:tc>
+          <w:tcPr>
+            <w:tcW w:w="4700" w:type="dxa"/>
+            <w:tcBorders>
+              <w:top w:val="nil"/>
+              <w:left w:val="single" w:sz="8" w:space="0" w:color="auto"/>
+              <w:bottom w:val="nil"/>
+              <w:right w:val="single" w:sz="8" w:space="0" w:color="auto"/>
+            </w:tcBorders>
+            <w:shd w:val="clear" w:color="auto" w:fill="auto"/>
+            <w:noWrap/>
+            <w:vAlign w:val="bottom"/>
+            <w:hideMark/>
+          </w:tcPr>
+          <w:p>
+            <w:pPr>
+              <w:spacing w:after="0" w:line="240" w:lineRule="auto"/>
+              <w:rPr>
+                <w:rFonts w:ascii="Calibri" w:eastAsia="Times New Roman" w:hAnsi="Calibri" w:cs="Calibri"/>
+                <w:color w:val="000000"/>
+                <w:lang w:eastAsia="it-IT"/>
+              </w:rPr>
+            </w:pPr>
+            <w:r>
+              <w:rPr>
+                <w:rFonts w:ascii="Calibri" w:eastAsia="Times New Roman" w:hAnsi="Calibri" w:cs="Calibri"/>
+                <w:color w:val="000000"/>
+                <w:lang w:eastAsia="it-IT"/>
+              </w:rPr>
+              <w:t>-</w:t>
+            </w:r>
+            <w:proofErr w:type="spellStart"/>
+            <w:r>
+              <w:rPr>
+                <w:rFonts w:ascii="Calibri" w:eastAsia="Times New Roman" w:hAnsi="Calibri" w:cs="Calibri"/>
+                <w:color w:val="000000"/>
+                <w:lang w:eastAsia="it-IT"/>
+              </w:rPr>
+              <w:t>cordy</w:t>
+            </w:r>
+            <w:proofErr w:type="spellEnd"/>
+            <w:r>
+              <w:rPr>
+                <w:rFonts w:ascii="Calibri" w:eastAsia="Times New Roman" w:hAnsi="Calibri" w:cs="Calibri"/>
+                <w:color w:val="000000"/>
+                <w:lang w:eastAsia="it-IT"/>
+              </w:rPr>
+              <w:t xml:space="preserve">: </w:t>
+            </w:r>
+            <w:proofErr w:type="spellStart"/>
+            <w:r>
+              <w:rPr>
+                <w:rFonts w:ascii="Calibri" w:eastAsia="Times New Roman" w:hAnsi="Calibri" w:cs="Calibri"/>
+                <w:color w:val="000000"/>
+                <w:lang w:eastAsia="it-IT"/>
+              </w:rPr>
+              <w:t>int</w:t>
+            </w:r>
+            <w:proofErr w:type="spellEnd"/>
+          </w:p>
+        </w:tc>
+      </w:tr>
+      <w:tr>
+        <w:trPr>
+          <w:trHeight w:val="315"/>
+        </w:trPr>
+        <w:tc>
+          <w:tcPr>
+            <w:tcW w:w="4700" w:type="dxa"/>
+            <w:tcBorders>
+              <w:top w:val="nil"/>
+              <w:left w:val="single" w:sz="8" w:space="0" w:color="auto"/>
+              <w:bottom w:val="single" w:sz="8" w:space="0" w:color="auto"/>
+              <w:right w:val="single" w:sz="8" w:space="0" w:color="auto"/>
+            </w:tcBorders>
+            <w:shd w:val="clear" w:color="auto" w:fill="auto"/>
+            <w:noWrap/>
+            <w:vAlign w:val="bottom"/>
+            <w:hideMark/>
+          </w:tcPr>
+          <w:p>
+            <w:pPr>
+              <w:spacing w:after="0" w:line="240" w:lineRule="auto"/>
+              <w:rPr>
+                <w:rFonts w:ascii="Calibri" w:eastAsia="Times New Roman" w:hAnsi="Calibri" w:cs="Calibri"/>
+                <w:color w:val="000000"/>
+                <w:lang w:eastAsia="it-IT"/>
+              </w:rPr>
+            </w:pPr>
+            <w:r>
+              <w:rPr>
+                <w:rFonts w:ascii="Calibri" w:eastAsia="Times New Roman" w:hAnsi="Calibri" w:cs="Calibri"/>
+                <w:color w:val="000000"/>
+                <w:lang w:eastAsia="it-IT"/>
+              </w:rPr>
+              <w:t>-</w:t>
+            </w:r>
+            <w:proofErr w:type="spellStart"/>
+            <w:r>
+              <w:rPr>
+                <w:rFonts w:ascii="Calibri" w:eastAsia="Times New Roman" w:hAnsi="Calibri" w:cs="Calibri"/>
+                <w:color w:val="000000"/>
+                <w:lang w:eastAsia="it-IT"/>
+              </w:rPr>
+              <w:t>img</w:t>
+            </w:r>
+            <w:proofErr w:type="spellEnd"/>
+            <w:r>
+              <w:rPr>
+                <w:rFonts w:ascii="Calibri" w:eastAsia="Times New Roman" w:hAnsi="Calibri" w:cs="Calibri"/>
+                <w:color w:val="000000"/>
+                <w:lang w:eastAsia="it-IT"/>
+              </w:rPr>
+              <w:t>: Image</w:t>
+            </w:r>
+          </w:p>
+        </w:tc>
+      </w:tr>
+      <w:tr>
+        <w:trPr>
+          <w:trHeight w:val="300"/>
+        </w:trPr>
+        <w:tc>
+          <w:tcPr>
+            <w:tcW w:w="4700" w:type="dxa"/>
+            <w:tcBorders>
+              <w:top w:val="nil"/>
+              <w:left w:val="single" w:sz="8" w:space="0" w:color="auto"/>
+              <w:bottom w:val="nil"/>
+              <w:right w:val="single" w:sz="8" w:space="0" w:color="auto"/>
+            </w:tcBorders>
+            <w:shd w:val="clear" w:color="auto" w:fill="auto"/>
+            <w:noWrap/>
+            <w:vAlign w:val="bottom"/>
+            <w:hideMark/>
+          </w:tcPr>
+          <w:p>
+            <w:pPr>
+              <w:spacing w:after="0" w:line="240" w:lineRule="auto"/>
+              <w:rPr>
+                <w:rFonts w:ascii="Calibri" w:eastAsia="Times New Roman" w:hAnsi="Calibri" w:cs="Calibri"/>
+                <w:color w:val="000000"/>
+                <w:lang w:eastAsia="it-IT"/>
+              </w:rPr>
+            </w:pPr>
+            <w:r>
+              <w:rPr>
+                <w:rFonts w:ascii="Calibri" w:eastAsia="Times New Roman" w:hAnsi="Calibri" w:cs="Calibri"/>
+                <w:color w:val="000000"/>
+                <w:lang w:eastAsia="it-IT"/>
+              </w:rPr>
+              <w:t>+</w:t>
+            </w:r>
+            <w:proofErr w:type="gramStart"/>
+            <w:r>
+              <w:rPr>
+                <w:rFonts w:ascii="Calibri" w:eastAsia="Times New Roman" w:hAnsi="Calibri" w:cs="Calibri"/>
+                <w:color w:val="000000"/>
+                <w:lang w:eastAsia="it-IT"/>
+              </w:rPr>
+              <w:t>Cavallo(</w:t>
+            </w:r>
+            <w:proofErr w:type="gramEnd"/>
+            <w:r>
+              <w:rPr>
+                <w:rFonts w:ascii="Calibri" w:eastAsia="Times New Roman" w:hAnsi="Calibri" w:cs="Calibri"/>
+                <w:color w:val="000000"/>
+                <w:lang w:eastAsia="it-IT"/>
+              </w:rPr>
+              <w:t xml:space="preserve">in </w:t>
+            </w:r>
+            <w:proofErr w:type="spellStart"/>
+            <w:r>
+              <w:rPr>
+                <w:rFonts w:ascii="Calibri" w:eastAsia="Times New Roman" w:hAnsi="Calibri" w:cs="Calibri"/>
+                <w:color w:val="000000"/>
+                <w:lang w:eastAsia="it-IT"/>
+              </w:rPr>
+              <w:t>yy</w:t>
+            </w:r>
+            <w:proofErr w:type="spellEnd"/>
+            <w:r>
+              <w:rPr>
+                <w:rFonts w:ascii="Calibri" w:eastAsia="Times New Roman" w:hAnsi="Calibri" w:cs="Calibri"/>
+                <w:color w:val="000000"/>
+                <w:lang w:eastAsia="it-IT"/>
+              </w:rPr>
+              <w:t xml:space="preserve">: </w:t>
+            </w:r>
+            <w:proofErr w:type="spellStart"/>
+            <w:r>
+              <w:rPr>
+                <w:rFonts w:ascii="Calibri" w:eastAsia="Times New Roman" w:hAnsi="Calibri" w:cs="Calibri"/>
+                <w:color w:val="000000"/>
+                <w:lang w:eastAsia="it-IT"/>
+              </w:rPr>
+              <w:t>int</w:t>
+            </w:r>
+            <w:proofErr w:type="spellEnd"/>
+            <w:r>
+              <w:rPr>
+                <w:rFonts w:ascii="Calibri" w:eastAsia="Times New Roman" w:hAnsi="Calibri" w:cs="Calibri"/>
+                <w:color w:val="000000"/>
+                <w:lang w:eastAsia="it-IT"/>
+              </w:rPr>
+              <w:t xml:space="preserve">, in xx: </w:t>
+            </w:r>
+            <w:proofErr w:type="spellStart"/>
+            <w:r>
+              <w:rPr>
+                <w:rFonts w:ascii="Calibri" w:eastAsia="Times New Roman" w:hAnsi="Calibri" w:cs="Calibri"/>
+                <w:color w:val="000000"/>
+                <w:lang w:eastAsia="it-IT"/>
+              </w:rPr>
+              <w:t>int</w:t>
+            </w:r>
+            <w:proofErr w:type="spellEnd"/>
+            <w:r>
+              <w:rPr>
+                <w:rFonts w:ascii="Calibri" w:eastAsia="Times New Roman" w:hAnsi="Calibri" w:cs="Calibri"/>
+                <w:color w:val="000000"/>
+                <w:lang w:eastAsia="it-IT"/>
+              </w:rPr>
+              <w:t>)</w:t>
+            </w:r>
+          </w:p>
+        </w:tc>
+      </w:tr>
+      <w:tr>
+        <w:trPr>
+          <w:trHeight w:val="300"/>
+        </w:trPr>
+        <w:tc>
+          <w:tcPr>
+            <w:tcW w:w="4700" w:type="dxa"/>
+            <w:tcBorders>
+              <w:top w:val="nil"/>
+              <w:left w:val="single" w:sz="8" w:space="0" w:color="auto"/>
+              <w:bottom w:val="nil"/>
+              <w:right w:val="single" w:sz="8" w:space="0" w:color="auto"/>
+            </w:tcBorders>
+            <w:shd w:val="clear" w:color="auto" w:fill="auto"/>
+            <w:noWrap/>
+            <w:vAlign w:val="bottom"/>
+            <w:hideMark/>
+          </w:tcPr>
+          <w:p>
+            <w:pPr>
+              <w:spacing w:after="0" w:line="240" w:lineRule="auto"/>
+              <w:rPr>
+                <w:rFonts w:ascii="Calibri" w:eastAsia="Times New Roman" w:hAnsi="Calibri" w:cs="Calibri"/>
+                <w:color w:val="000000"/>
+                <w:lang w:eastAsia="it-IT"/>
+              </w:rPr>
+            </w:pPr>
+            <w:r>
+              <w:rPr>
+                <w:rFonts w:ascii="Calibri" w:eastAsia="Times New Roman" w:hAnsi="Calibri" w:cs="Calibri"/>
+                <w:color w:val="000000"/>
+                <w:lang w:eastAsia="it-IT"/>
+              </w:rPr>
+              <w:t>+</w:t>
+            </w:r>
+            <w:proofErr w:type="spellStart"/>
+            <w:proofErr w:type="gramStart"/>
+            <w:r>
+              <w:rPr>
+                <w:rFonts w:ascii="Calibri" w:eastAsia="Times New Roman" w:hAnsi="Calibri" w:cs="Calibri"/>
+                <w:color w:val="000000"/>
+                <w:lang w:eastAsia="it-IT"/>
+              </w:rPr>
+              <w:t>setCordx</w:t>
+            </w:r>
+            <w:proofErr w:type="spellEnd"/>
+            <w:r>
+              <w:rPr>
+                <w:rFonts w:ascii="Calibri" w:eastAsia="Times New Roman" w:hAnsi="Calibri" w:cs="Calibri"/>
+                <w:color w:val="000000"/>
+                <w:lang w:eastAsia="it-IT"/>
+              </w:rPr>
+              <w:t>(</w:t>
+            </w:r>
+            <w:proofErr w:type="gramEnd"/>
+            <w:r>
+              <w:rPr>
+                <w:rFonts w:ascii="Calibri" w:eastAsia="Times New Roman" w:hAnsi="Calibri" w:cs="Calibri"/>
+                <w:color w:val="000000"/>
+                <w:lang w:eastAsia="it-IT"/>
+              </w:rPr>
+              <w:t xml:space="preserve">in n: </w:t>
+            </w:r>
+            <w:proofErr w:type="spellStart"/>
+            <w:r>
+              <w:rPr>
+                <w:rFonts w:ascii="Calibri" w:eastAsia="Times New Roman" w:hAnsi="Calibri" w:cs="Calibri"/>
+                <w:color w:val="000000"/>
+                <w:lang w:eastAsia="it-IT"/>
+              </w:rPr>
+              <w:t>int</w:t>
+            </w:r>
+            <w:proofErr w:type="spellEnd"/>
+            <w:r>
+              <w:rPr>
+                <w:rFonts w:ascii="Calibri" w:eastAsia="Times New Roman" w:hAnsi="Calibri" w:cs="Calibri"/>
+                <w:color w:val="000000"/>
+                <w:lang w:eastAsia="it-IT"/>
+              </w:rPr>
+              <w:t>)</w:t>
+            </w:r>
+          </w:p>
+        </w:tc>
+      </w:tr>
+      <w:tr>
+        <w:trPr>
+          <w:trHeight w:val="315"/>
+        </w:trPr>
+        <w:tc>
+          <w:tcPr>
+            <w:tcW w:w="4700" w:type="dxa"/>
+            <w:tcBorders>
+              <w:top w:val="nil"/>
+              <w:left w:val="single" w:sz="8" w:space="0" w:color="auto"/>
+              <w:bottom w:val="nil"/>
+              <w:right w:val="single" w:sz="8" w:space="0" w:color="auto"/>
+            </w:tcBorders>
+            <w:shd w:val="clear" w:color="auto" w:fill="auto"/>
+            <w:noWrap/>
+            <w:vAlign w:val="bottom"/>
+            <w:hideMark/>
+          </w:tcPr>
+          <w:p>
+            <w:pPr>
+              <w:spacing w:after="0" w:line="240" w:lineRule="auto"/>
+              <w:rPr>
+                <w:rFonts w:ascii="Calibri" w:eastAsia="Times New Roman" w:hAnsi="Calibri" w:cs="Calibri"/>
+                <w:color w:val="000000"/>
+                <w:lang w:eastAsia="it-IT"/>
+              </w:rPr>
+            </w:pPr>
+            <w:r>
+              <w:rPr>
+                <w:rFonts w:ascii="Calibri" w:eastAsia="Times New Roman" w:hAnsi="Calibri" w:cs="Calibri"/>
+                <w:color w:val="000000"/>
+                <w:lang w:eastAsia="it-IT"/>
+              </w:rPr>
+              <w:t>+</w:t>
+            </w:r>
+            <w:proofErr w:type="spellStart"/>
+            <w:proofErr w:type="gramStart"/>
+            <w:r>
+              <w:rPr>
+                <w:rFonts w:ascii="Calibri" w:eastAsia="Times New Roman" w:hAnsi="Calibri" w:cs="Calibri"/>
+                <w:color w:val="000000"/>
+                <w:lang w:eastAsia="it-IT"/>
+              </w:rPr>
+              <w:t>getCordx</w:t>
+            </w:r>
+            <w:proofErr w:type="spellEnd"/>
+            <w:r>
+              <w:rPr>
+                <w:rFonts w:ascii="Calibri" w:eastAsia="Times New Roman" w:hAnsi="Calibri" w:cs="Calibri"/>
+                <w:color w:val="000000"/>
+                <w:lang w:eastAsia="it-IT"/>
+              </w:rPr>
+              <w:t>(</w:t>
+            </w:r>
+            <w:proofErr w:type="gramEnd"/>
+            <w:r>
+              <w:rPr>
+                <w:rFonts w:ascii="Calibri" w:eastAsia="Times New Roman" w:hAnsi="Calibri" w:cs="Calibri"/>
+                <w:color w:val="000000"/>
+                <w:lang w:eastAsia="it-IT"/>
+              </w:rPr>
+              <w:t xml:space="preserve">): </w:t>
+            </w:r>
+            <w:proofErr w:type="spellStart"/>
+            <w:r>
+              <w:rPr>
+                <w:rFonts w:ascii="Calibri" w:eastAsia="Times New Roman" w:hAnsi="Calibri" w:cs="Calibri"/>
+                <w:color w:val="000000"/>
+                <w:lang w:eastAsia="it-IT"/>
+              </w:rPr>
+              <w:t>int</w:t>
+            </w:r>
+            <w:proofErr w:type="spellEnd"/>
+          </w:p>
+        </w:tc>
+      </w:tr>
+      <w:tr>
+        <w:trPr>
+          <w:trHeight w:val="315"/>
+        </w:trPr>
+        <w:tc>
+          <w:tcPr>
+            <w:tcW w:w="4700" w:type="dxa"/>
+            <w:tcBorders>
+              <w:top w:val="nil"/>
+              <w:left w:val="single" w:sz="8" w:space="0" w:color="auto"/>
+              <w:bottom w:val="single" w:sz="8" w:space="0" w:color="auto"/>
+              <w:right w:val="single" w:sz="8" w:space="0" w:color="auto"/>
+            </w:tcBorders>
+            <w:shd w:val="clear" w:color="auto" w:fill="auto"/>
+            <w:noWrap/>
+            <w:vAlign w:val="bottom"/>
+            <w:hideMark/>
+          </w:tcPr>
+          <w:p>
+            <w:pPr>
+              <w:spacing w:after="0" w:line="240" w:lineRule="auto"/>
+              <w:rPr>
+                <w:rFonts w:ascii="Calibri" w:eastAsia="Times New Roman" w:hAnsi="Calibri" w:cs="Calibri"/>
+                <w:color w:val="000000"/>
+                <w:lang w:eastAsia="it-IT"/>
+              </w:rPr>
+            </w:pPr>
+            <w:r>
+              <w:rPr>
+                <w:rFonts w:ascii="Calibri" w:eastAsia="Times New Roman" w:hAnsi="Calibri" w:cs="Calibri"/>
+                <w:color w:val="000000"/>
+                <w:lang w:eastAsia="it-IT"/>
+              </w:rPr>
+              <w:t>+</w:t>
+            </w:r>
+            <w:proofErr w:type="spellStart"/>
+            <w:proofErr w:type="gramStart"/>
+            <w:r>
+              <w:rPr>
+                <w:rFonts w:ascii="Calibri" w:eastAsia="Times New Roman" w:hAnsi="Calibri" w:cs="Calibri"/>
+                <w:color w:val="000000"/>
+                <w:lang w:eastAsia="it-IT"/>
+              </w:rPr>
+              <w:t>paint</w:t>
+            </w:r>
+            <w:proofErr w:type="spellEnd"/>
+            <w:r>
+              <w:rPr>
+                <w:rFonts w:ascii="Calibri" w:eastAsia="Times New Roman" w:hAnsi="Calibri" w:cs="Calibri"/>
+                <w:color w:val="000000"/>
+                <w:lang w:eastAsia="it-IT"/>
+              </w:rPr>
+              <w:t>(</w:t>
+            </w:r>
+            <w:proofErr w:type="gramEnd"/>
+            <w:r>
+              <w:rPr>
+                <w:rFonts w:ascii="Calibri" w:eastAsia="Times New Roman" w:hAnsi="Calibri" w:cs="Calibri"/>
+                <w:color w:val="000000"/>
+                <w:lang w:eastAsia="it-IT"/>
+              </w:rPr>
+              <w:t>in g: Graphics)</w:t>
+            </w:r>
+          </w:p>
+        </w:tc>
+      </w:tr>
+    </w:tbl>
+    <w:p>
+      <w:pPr>
+        <w:rPr>
+          <w:color w:val="FF0000"/>
+          <w:sz w:val="32"/>
+          <w:szCs w:val="32"/>
+        </w:rPr>
+      </w:pPr>
+    </w:p>
+    <w:tbl>
+      <w:tblPr>
+        <w:tblW w:w="4700" w:type="dxa"/>
+        <w:tblCellMar>
+          <w:left w:w="70" w:type="dxa"/>
+          <w:right w:w="70" w:type="dxa"/>
+        </w:tblCellMar>
+        <w:tblLook w:val="04A0" w:firstRow="1" w:lastRow="0" w:firstColumn="1" w:lastColumn="0" w:noHBand="0" w:noVBand="1"/>
+      </w:tblPr>
+      <w:tblGrid>
+        <w:gridCol w:w="4700"/>
+      </w:tblGrid>
+      <w:tr>
+        <w:trPr>
+          <w:trHeight w:val="315"/>
+        </w:trPr>
+        <w:tc>
+          <w:tcPr>
+            <w:tcW w:w="4700" w:type="dxa"/>
+            <w:tcBorders>
+              <w:top w:val="single" w:sz="8" w:space="0" w:color="auto"/>
+              <w:left w:val="single" w:sz="8" w:space="0" w:color="auto"/>
+              <w:bottom w:val="single" w:sz="8" w:space="0" w:color="auto"/>
+              <w:right w:val="single" w:sz="8" w:space="0" w:color="auto"/>
+            </w:tcBorders>
+            <w:shd w:val="clear" w:color="auto" w:fill="auto"/>
+            <w:noWrap/>
+            <w:vAlign w:val="bottom"/>
+            <w:hideMark/>
+          </w:tcPr>
+          <w:p>
+            <w:pPr>
+              <w:spacing w:after="0" w:line="240" w:lineRule="auto"/>
+              <w:jc w:val="center"/>
+              <w:rPr>
+                <w:rFonts w:ascii="Calibri" w:eastAsia="Times New Roman" w:hAnsi="Calibri" w:cs="Calibri"/>
+                <w:color w:val="000000"/>
+                <w:lang w:eastAsia="it-IT"/>
+              </w:rPr>
+            </w:pPr>
+            <w:r>
+              <w:rPr>
+                <w:rFonts w:ascii="Calibri" w:eastAsia="Times New Roman" w:hAnsi="Calibri" w:cs="Calibri"/>
+                <w:color w:val="000000"/>
+                <w:lang w:eastAsia="it-IT"/>
+              </w:rPr>
+              <w:t>Campo</w:t>
+            </w:r>
+          </w:p>
+        </w:tc>
+      </w:tr>
+      <w:tr>
+        <w:trPr>
+          <w:trHeight w:val="315"/>
+        </w:trPr>
+        <w:tc>
+          <w:tcPr>
+            <w:tcW w:w="4700" w:type="dxa"/>
+            <w:tcBorders>
+              <w:top w:val="nil"/>
+              <w:left w:val="single" w:sz="8" w:space="0" w:color="auto"/>
+              <w:bottom w:val="single" w:sz="8" w:space="0" w:color="auto"/>
+              <w:right w:val="single" w:sz="8" w:space="0" w:color="auto"/>
+            </w:tcBorders>
+            <w:shd w:val="clear" w:color="auto" w:fill="auto"/>
+            <w:noWrap/>
+            <w:vAlign w:val="bottom"/>
+            <w:hideMark/>
+          </w:tcPr>
+          <w:p>
+            <w:pPr>
+              <w:spacing w:after="0" w:line="240" w:lineRule="auto"/>
+              <w:rPr>
+                <w:rFonts w:ascii="Calibri" w:eastAsia="Times New Roman" w:hAnsi="Calibri" w:cs="Calibri"/>
+                <w:color w:val="000000"/>
+                <w:lang w:eastAsia="it-IT"/>
+              </w:rPr>
+            </w:pPr>
+            <w:r>
+              <w:rPr>
+                <w:rFonts w:ascii="Calibri" w:eastAsia="Times New Roman" w:hAnsi="Calibri" w:cs="Calibri"/>
+                <w:color w:val="000000"/>
+                <w:lang w:eastAsia="it-IT"/>
+              </w:rPr>
+              <w:t> </w:t>
+            </w:r>
+          </w:p>
+        </w:tc>
+      </w:tr>
+      <w:tr>
+        <w:trPr>
+          <w:trHeight w:val="315"/>
+        </w:trPr>
+        <w:tc>
+          <w:tcPr>
+            <w:tcW w:w="4700" w:type="dxa"/>
+            <w:tcBorders>
+              <w:top w:val="nil"/>
+              <w:left w:val="single" w:sz="8" w:space="0" w:color="auto"/>
+              <w:bottom w:val="single" w:sz="8" w:space="0" w:color="auto"/>
+              <w:right w:val="single" w:sz="8" w:space="0" w:color="auto"/>
+            </w:tcBorders>
+            <w:shd w:val="clear" w:color="auto" w:fill="auto"/>
+            <w:noWrap/>
+            <w:vAlign w:val="bottom"/>
+            <w:hideMark/>
+          </w:tcPr>
+          <w:p>
+            <w:pPr>
+              <w:spacing w:after="0" w:line="240" w:lineRule="auto"/>
+              <w:rPr>
+                <w:rFonts w:ascii="Calibri" w:eastAsia="Times New Roman" w:hAnsi="Calibri" w:cs="Calibri"/>
+                <w:color w:val="000000"/>
+                <w:lang w:eastAsia="it-IT"/>
+              </w:rPr>
+            </w:pPr>
+            <w:r>
+              <w:rPr>
+                <w:rFonts w:ascii="Calibri" w:eastAsia="Times New Roman" w:hAnsi="Calibri" w:cs="Calibri"/>
+                <w:color w:val="000000"/>
+                <w:lang w:eastAsia="it-IT"/>
+              </w:rPr>
+              <w:t>+</w:t>
+            </w:r>
+            <w:proofErr w:type="spellStart"/>
+            <w:proofErr w:type="gramStart"/>
+            <w:r>
+              <w:rPr>
+                <w:rFonts w:ascii="Calibri" w:eastAsia="Times New Roman" w:hAnsi="Calibri" w:cs="Calibri"/>
+                <w:color w:val="000000"/>
+                <w:lang w:eastAsia="it-IT"/>
+              </w:rPr>
+              <w:t>paint</w:t>
+            </w:r>
+            <w:proofErr w:type="spellEnd"/>
+            <w:r>
+              <w:rPr>
+                <w:rFonts w:ascii="Calibri" w:eastAsia="Times New Roman" w:hAnsi="Calibri" w:cs="Calibri"/>
+                <w:color w:val="000000"/>
+                <w:lang w:eastAsia="it-IT"/>
+              </w:rPr>
+              <w:t>(</w:t>
+            </w:r>
+            <w:proofErr w:type="gramEnd"/>
+            <w:r>
+              <w:rPr>
+                <w:rFonts w:ascii="Calibri" w:eastAsia="Times New Roman" w:hAnsi="Calibri" w:cs="Calibri"/>
+                <w:color w:val="000000"/>
+                <w:lang w:eastAsia="it-IT"/>
+              </w:rPr>
+              <w:t>in g: Graphics)</w:t>
+            </w:r>
+          </w:p>
+        </w:tc>
+        <w:bookmarkStart w:id="0" w:name="_GoBack"/>
+        <w:bookmarkEnd w:id="0"/>
+      </w:tr>
+    </w:tbl>
+    <w:p>
+      <w:pPr>
+        <w:rPr>
+          <w:color w:val="FF0000"/>
+          <w:sz w:val="32"/>
+          <w:szCs w:val="32"/>
+        </w:rPr>
+      </w:pPr>
+    </w:p>
+    <w:tbl>
+      <w:tblPr>
+        <w:tblW w:w="4700" w:type="dxa"/>
+        <w:tblCellMar>
+          <w:left w:w="70" w:type="dxa"/>
+          <w:right w:w="70" w:type="dxa"/>
+        </w:tblCellMar>
+        <w:tblLook w:val="04A0" w:firstRow="1" w:lastRow="0" w:firstColumn="1" w:lastColumn="0" w:noHBand="0" w:noVBand="1"/>
+      </w:tblPr>
+      <w:tblGrid>
+        <w:gridCol w:w="4700"/>
+      </w:tblGrid>
+      <w:tr>
+        <w:trPr>
+          <w:trHeight w:val="315"/>
+        </w:trPr>
+        <w:tc>
+          <w:tcPr>
+            <w:tcW w:w="4700" w:type="dxa"/>
+            <w:tcBorders>
+              <w:top w:val="single" w:sz="8" w:space="0" w:color="auto"/>
+              <w:left w:val="single" w:sz="8" w:space="0" w:color="auto"/>
+              <w:bottom w:val="single" w:sz="8" w:space="0" w:color="auto"/>
+              <w:right w:val="single" w:sz="8" w:space="0" w:color="auto"/>
+            </w:tcBorders>
+            <w:shd w:val="clear" w:color="auto" w:fill="auto"/>
+            <w:noWrap/>
+            <w:vAlign w:val="bottom"/>
+            <w:hideMark/>
+          </w:tcPr>
+          <w:p>
+            <w:pPr>
+              <w:spacing w:after="0" w:line="240" w:lineRule="auto"/>
+              <w:jc w:val="center"/>
+              <w:rPr>
+                <w:rFonts w:ascii="Calibri" w:eastAsia="Times New Roman" w:hAnsi="Calibri" w:cs="Calibri"/>
+                <w:color w:val="000000"/>
+                <w:lang w:eastAsia="it-IT"/>
+              </w:rPr>
+            </w:pPr>
+            <w:proofErr w:type="spellStart"/>
+            <w:r>
+              <w:rPr>
+                <w:rFonts w:ascii="Calibri" w:eastAsia="Times New Roman" w:hAnsi="Calibri" w:cs="Calibri"/>
+                <w:color w:val="000000"/>
+                <w:lang w:eastAsia="it-IT"/>
+              </w:rPr>
+              <w:t>GaraCavalli</w:t>
+            </w:r>
+            <w:proofErr w:type="spellEnd"/>
+          </w:p>
+        </w:tc>
+      </w:tr>
+      <w:tr>
+        <w:trPr>
+          <w:trHeight w:val="315"/>
+        </w:trPr>
+        <w:tc>
+          <w:tcPr>
+            <w:tcW w:w="4700" w:type="dxa"/>
+            <w:tcBorders>
+              <w:top w:val="nil"/>
+              <w:left w:val="single" w:sz="8" w:space="0" w:color="auto"/>
+              <w:bottom w:val="nil"/>
+              <w:right w:val="single" w:sz="8" w:space="0" w:color="auto"/>
+            </w:tcBorders>
+            <w:shd w:val="clear" w:color="auto" w:fill="auto"/>
+            <w:noWrap/>
+            <w:vAlign w:val="bottom"/>
+            <w:hideMark/>
+          </w:tcPr>
+          <w:p>
+            <w:pPr>
+              <w:spacing w:after="0" w:line="240" w:lineRule="auto"/>
+              <w:rPr>
+                <w:rFonts w:ascii="Calibri" w:eastAsia="Times New Roman" w:hAnsi="Calibri" w:cs="Calibri"/>
+                <w:color w:val="000000"/>
+                <w:lang w:eastAsia="it-IT"/>
+              </w:rPr>
+            </w:pPr>
+            <w:r>
+              <w:rPr>
+                <w:rFonts w:ascii="Calibri" w:eastAsia="Times New Roman" w:hAnsi="Calibri" w:cs="Calibri"/>
+                <w:color w:val="000000"/>
+                <w:lang w:eastAsia="it-IT"/>
+              </w:rPr>
+              <w:t>-</w:t>
+            </w:r>
+            <w:r>
+              <w:rPr>
+                <w:rFonts w:ascii="Calibri" w:eastAsia="Times New Roman" w:hAnsi="Calibri" w:cs="Calibri"/>
+                <w:color w:val="000000"/>
+                <w:lang w:eastAsia="it-IT"/>
+              </w:rPr>
+              <w:t xml:space="preserve">posizione: </w:t>
+            </w:r>
+            <w:proofErr w:type="spellStart"/>
+            <w:r>
+              <w:rPr>
+                <w:rFonts w:ascii="Calibri" w:eastAsia="Times New Roman" w:hAnsi="Calibri" w:cs="Calibri"/>
+                <w:color w:val="000000"/>
+                <w:lang w:eastAsia="it-IT"/>
+              </w:rPr>
+              <w:t>int</w:t>
+            </w:r>
+            <w:proofErr w:type="spellEnd"/>
+          </w:p>
+        </w:tc>
+      </w:tr>
+      <w:tr>
+        <w:trPr>
+          <w:trHeight w:val="315"/>
+        </w:trPr>
+        <w:tc>
+          <w:tcPr>
+            <w:tcW w:w="4700" w:type="dxa"/>
+            <w:tcBorders>
+              <w:top w:val="nil"/>
+              <w:left w:val="single" w:sz="8" w:space="0" w:color="auto"/>
+              <w:bottom w:val="nil"/>
+              <w:right w:val="single" w:sz="8" w:space="0" w:color="auto"/>
+            </w:tcBorders>
+            <w:shd w:val="clear" w:color="auto" w:fill="auto"/>
+            <w:noWrap/>
+            <w:vAlign w:val="bottom"/>
+            <w:hideMark/>
+          </w:tcPr>
+          <w:p>
+            <w:pPr>
+              <w:spacing w:after="0" w:line="240" w:lineRule="auto"/>
+              <w:rPr>
+                <w:rFonts w:ascii="Calibri" w:eastAsia="Times New Roman" w:hAnsi="Calibri" w:cs="Calibri"/>
+                <w:color w:val="000000"/>
+                <w:lang w:eastAsia="it-IT"/>
+              </w:rPr>
+            </w:pPr>
+            <w:r>
+              <w:rPr>
+                <w:rFonts w:ascii="Calibri" w:eastAsia="Times New Roman" w:hAnsi="Calibri" w:cs="Calibri"/>
+                <w:color w:val="000000"/>
+                <w:lang w:eastAsia="it-IT"/>
+              </w:rPr>
+              <w:t>-</w:t>
+            </w:r>
+            <w:r>
+              <w:rPr>
+                <w:rFonts w:ascii="Calibri" w:eastAsia="Times New Roman" w:hAnsi="Calibri" w:cs="Calibri"/>
+                <w:color w:val="000000"/>
+                <w:lang w:eastAsia="it-IT"/>
+              </w:rPr>
+              <w:t xml:space="preserve">partecipanti: </w:t>
+            </w:r>
+            <w:proofErr w:type="gramStart"/>
+            <w:r>
+              <w:rPr>
+                <w:rFonts w:ascii="Calibri" w:eastAsia="Times New Roman" w:hAnsi="Calibri" w:cs="Calibri"/>
+                <w:color w:val="000000"/>
+                <w:lang w:eastAsia="it-IT"/>
+              </w:rPr>
+              <w:t>Cavallo[</w:t>
+            </w:r>
+            <w:proofErr w:type="gramEnd"/>
+            <w:r>
+              <w:rPr>
+                <w:rFonts w:ascii="Calibri" w:eastAsia="Times New Roman" w:hAnsi="Calibri" w:cs="Calibri"/>
+                <w:color w:val="000000"/>
+                <w:lang w:eastAsia="it-IT"/>
+              </w:rPr>
+              <w:t>]</w:t>
+            </w:r>
+          </w:p>
+        </w:tc>
+      </w:tr>
+      <w:tr>
+        <w:trPr>
+          <w:trHeight w:val="315"/>
+        </w:trPr>
+        <w:tc>
+          <w:tcPr>
+            <w:tcW w:w="4700" w:type="dxa"/>
+            <w:tcBorders>
+              <w:top w:val="nil"/>
+              <w:left w:val="single" w:sz="8" w:space="0" w:color="auto"/>
+              <w:bottom w:val="nil"/>
+              <w:right w:val="single" w:sz="8" w:space="0" w:color="auto"/>
+            </w:tcBorders>
+            <w:shd w:val="clear" w:color="auto" w:fill="auto"/>
+            <w:noWrap/>
+            <w:vAlign w:val="bottom"/>
+            <w:hideMark/>
+          </w:tcPr>
+          <w:p>
+            <w:pPr>
+              <w:spacing w:after="0" w:line="240" w:lineRule="auto"/>
+              <w:rPr>
+                <w:rFonts w:ascii="Calibri" w:eastAsia="Times New Roman" w:hAnsi="Calibri" w:cs="Calibri"/>
+                <w:color w:val="000000"/>
+                <w:lang w:eastAsia="it-IT"/>
+              </w:rPr>
+            </w:pPr>
+            <w:r>
+              <w:rPr>
+                <w:rFonts w:ascii="Calibri" w:eastAsia="Times New Roman" w:hAnsi="Calibri" w:cs="Calibri"/>
+                <w:color w:val="000000"/>
+                <w:lang w:eastAsia="it-IT"/>
+              </w:rPr>
+              <w:t>-</w:t>
+            </w:r>
+            <w:proofErr w:type="spellStart"/>
+            <w:r>
+              <w:rPr>
+                <w:rFonts w:ascii="Calibri" w:eastAsia="Times New Roman" w:hAnsi="Calibri" w:cs="Calibri"/>
+                <w:color w:val="000000"/>
+                <w:lang w:eastAsia="it-IT"/>
+              </w:rPr>
+              <w:t>thread_partecipanti</w:t>
+            </w:r>
+            <w:proofErr w:type="spellEnd"/>
+            <w:r>
+              <w:rPr>
+                <w:rFonts w:ascii="Calibri" w:eastAsia="Times New Roman" w:hAnsi="Calibri" w:cs="Calibri"/>
+                <w:color w:val="000000"/>
+                <w:lang w:eastAsia="it-IT"/>
+              </w:rPr>
+              <w:t xml:space="preserve">: </w:t>
+            </w:r>
+            <w:proofErr w:type="gramStart"/>
+            <w:r>
+              <w:rPr>
+                <w:rFonts w:ascii="Calibri" w:eastAsia="Times New Roman" w:hAnsi="Calibri" w:cs="Calibri"/>
+                <w:color w:val="000000"/>
+                <w:lang w:eastAsia="it-IT"/>
+              </w:rPr>
+              <w:t>Corsa[</w:t>
+            </w:r>
+            <w:proofErr w:type="gramEnd"/>
+            <w:r>
+              <w:rPr>
+                <w:rFonts w:ascii="Calibri" w:eastAsia="Times New Roman" w:hAnsi="Calibri" w:cs="Calibri"/>
+                <w:color w:val="000000"/>
+                <w:lang w:eastAsia="it-IT"/>
+              </w:rPr>
+              <w:t>]</w:t>
+            </w:r>
+          </w:p>
+        </w:tc>
+      </w:tr>
+      <w:tr>
+        <w:trPr>
+          <w:trHeight w:val="300"/>
+        </w:trPr>
+        <w:tc>
+          <w:tcPr>
+            <w:tcW w:w="4700" w:type="dxa"/>
+            <w:tcBorders>
+              <w:top w:val="nil"/>
+              <w:left w:val="single" w:sz="8" w:space="0" w:color="auto"/>
+              <w:bottom w:val="nil"/>
+              <w:right w:val="single" w:sz="8" w:space="0" w:color="auto"/>
+            </w:tcBorders>
+            <w:shd w:val="clear" w:color="auto" w:fill="auto"/>
+            <w:noWrap/>
+            <w:vAlign w:val="bottom"/>
+            <w:hideMark/>
+          </w:tcPr>
+          <w:p>
+            <w:pPr>
+              <w:spacing w:after="0" w:line="240" w:lineRule="auto"/>
+              <w:rPr>
+                <w:rFonts w:ascii="Calibri" w:eastAsia="Times New Roman" w:hAnsi="Calibri" w:cs="Calibri"/>
+                <w:color w:val="000000"/>
+                <w:lang w:eastAsia="it-IT"/>
+              </w:rPr>
+            </w:pPr>
+            <w:r>
+              <w:rPr>
+                <w:rFonts w:ascii="Calibri" w:eastAsia="Times New Roman" w:hAnsi="Calibri" w:cs="Calibri"/>
+                <w:color w:val="000000"/>
+                <w:lang w:eastAsia="it-IT"/>
+              </w:rPr>
+              <w:t>-</w:t>
+            </w:r>
+            <w:r>
+              <w:rPr>
+                <w:rFonts w:ascii="Calibri" w:eastAsia="Times New Roman" w:hAnsi="Calibri" w:cs="Calibri"/>
+                <w:color w:val="000000"/>
+                <w:lang w:eastAsia="it-IT"/>
+              </w:rPr>
+              <w:t>pista: Campo</w:t>
+            </w:r>
+          </w:p>
+        </w:tc>
+      </w:tr>
+      <w:tr>
+        <w:trPr>
+          <w:trHeight w:val="300"/>
+        </w:trPr>
+        <w:tc>
+          <w:tcPr>
+            <w:tcW w:w="4700" w:type="dxa"/>
+            <w:tcBorders>
+              <w:top w:val="nil"/>
+              <w:left w:val="single" w:sz="8" w:space="0" w:color="auto"/>
+              <w:bottom w:val="nil"/>
+              <w:right w:val="single" w:sz="8" w:space="0" w:color="auto"/>
+            </w:tcBorders>
+            <w:shd w:val="clear" w:color="auto" w:fill="auto"/>
+            <w:noWrap/>
+            <w:vAlign w:val="bottom"/>
+            <w:hideMark/>
+          </w:tcPr>
+          <w:p>
+            <w:pPr>
+              <w:spacing w:after="0" w:line="240" w:lineRule="auto"/>
+              <w:rPr>
+                <w:rFonts w:ascii="Calibri" w:eastAsia="Times New Roman" w:hAnsi="Calibri" w:cs="Calibri"/>
+                <w:color w:val="000000"/>
+                <w:lang w:eastAsia="it-IT"/>
+              </w:rPr>
+            </w:pPr>
+            <w:r>
+              <w:rPr>
+                <w:rFonts w:ascii="Calibri" w:eastAsia="Times New Roman" w:hAnsi="Calibri" w:cs="Calibri"/>
+                <w:color w:val="000000"/>
+                <w:lang w:eastAsia="it-IT"/>
+              </w:rPr>
+              <w:t>-</w:t>
+            </w:r>
+            <w:proofErr w:type="spellStart"/>
+            <w:r>
+              <w:rPr>
+                <w:rFonts w:ascii="Calibri" w:eastAsia="Times New Roman" w:hAnsi="Calibri" w:cs="Calibri"/>
+                <w:color w:val="000000"/>
+                <w:lang w:eastAsia="it-IT"/>
+              </w:rPr>
+              <w:t>offscreen</w:t>
+            </w:r>
+            <w:proofErr w:type="spellEnd"/>
+            <w:r>
+              <w:rPr>
+                <w:rFonts w:ascii="Calibri" w:eastAsia="Times New Roman" w:hAnsi="Calibri" w:cs="Calibri"/>
+                <w:color w:val="000000"/>
+                <w:lang w:eastAsia="it-IT"/>
+              </w:rPr>
+              <w:t>: Graphics</w:t>
+            </w:r>
+          </w:p>
+        </w:tc>
+      </w:tr>
+      <w:tr>
+        <w:trPr>
+          <w:trHeight w:val="315"/>
+        </w:trPr>
+        <w:tc>
+          <w:tcPr>
+            <w:tcW w:w="4700" w:type="dxa"/>
+            <w:tcBorders>
+              <w:top w:val="nil"/>
+              <w:left w:val="single" w:sz="8" w:space="0" w:color="auto"/>
+              <w:bottom w:val="single" w:sz="8" w:space="0" w:color="auto"/>
+              <w:right w:val="single" w:sz="8" w:space="0" w:color="auto"/>
+            </w:tcBorders>
+            <w:shd w:val="clear" w:color="auto" w:fill="auto"/>
+            <w:noWrap/>
+            <w:vAlign w:val="bottom"/>
+            <w:hideMark/>
+          </w:tcPr>
+          <w:p>
+            <w:pPr>
+              <w:spacing w:after="0" w:line="240" w:lineRule="auto"/>
+              <w:rPr>
+                <w:rFonts w:ascii="Calibri" w:eastAsia="Times New Roman" w:hAnsi="Calibri" w:cs="Calibri"/>
+                <w:color w:val="000000"/>
+                <w:lang w:eastAsia="it-IT"/>
+              </w:rPr>
+            </w:pPr>
+            <w:r>
+              <w:rPr>
+                <w:rFonts w:ascii="Calibri" w:eastAsia="Times New Roman" w:hAnsi="Calibri" w:cs="Calibri"/>
+                <w:color w:val="000000"/>
+                <w:lang w:eastAsia="it-IT"/>
+              </w:rPr>
+              <w:t>-</w:t>
+            </w:r>
+            <w:proofErr w:type="spellStart"/>
+            <w:r>
+              <w:rPr>
+                <w:rFonts w:ascii="Calibri" w:eastAsia="Times New Roman" w:hAnsi="Calibri" w:cs="Calibri"/>
+                <w:color w:val="000000"/>
+                <w:lang w:eastAsia="it-IT"/>
+              </w:rPr>
+              <w:t>buffer_virtuale</w:t>
+            </w:r>
+            <w:proofErr w:type="spellEnd"/>
+            <w:r>
+              <w:rPr>
+                <w:rFonts w:ascii="Calibri" w:eastAsia="Times New Roman" w:hAnsi="Calibri" w:cs="Calibri"/>
+                <w:color w:val="000000"/>
+                <w:lang w:eastAsia="it-IT"/>
+              </w:rPr>
+              <w:t>: Image</w:t>
+            </w:r>
+          </w:p>
+        </w:tc>
+      </w:tr>
+      <w:tr>
+        <w:trPr>
+          <w:trHeight w:val="315"/>
+        </w:trPr>
+        <w:tc>
+          <w:tcPr>
+            <w:tcW w:w="4700" w:type="dxa"/>
+            <w:tcBorders>
+              <w:top w:val="nil"/>
+              <w:left w:val="single" w:sz="8" w:space="0" w:color="auto"/>
+              <w:bottom w:val="nil"/>
+              <w:right w:val="single" w:sz="8" w:space="0" w:color="auto"/>
+            </w:tcBorders>
+            <w:shd w:val="clear" w:color="auto" w:fill="auto"/>
+            <w:noWrap/>
+            <w:vAlign w:val="bottom"/>
+            <w:hideMark/>
+          </w:tcPr>
+          <w:p>
+            <w:pPr>
+              <w:spacing w:after="0" w:line="240" w:lineRule="auto"/>
+              <w:rPr>
+                <w:rFonts w:ascii="Calibri" w:eastAsia="Times New Roman" w:hAnsi="Calibri" w:cs="Calibri"/>
+                <w:color w:val="000000"/>
+                <w:lang w:eastAsia="it-IT"/>
+              </w:rPr>
+            </w:pPr>
+            <w:r>
+              <w:rPr>
+                <w:rFonts w:ascii="Calibri" w:eastAsia="Times New Roman" w:hAnsi="Calibri" w:cs="Calibri"/>
+                <w:color w:val="000000"/>
+                <w:lang w:eastAsia="it-IT"/>
+              </w:rPr>
+              <w:t>+</w:t>
+            </w:r>
+            <w:proofErr w:type="spellStart"/>
+            <w:proofErr w:type="gramStart"/>
+            <w:r>
+              <w:rPr>
+                <w:rFonts w:ascii="Calibri" w:eastAsia="Times New Roman" w:hAnsi="Calibri" w:cs="Calibri"/>
+                <w:color w:val="000000"/>
+                <w:lang w:eastAsia="it-IT"/>
+              </w:rPr>
+              <w:t>GaraCavalli</w:t>
+            </w:r>
+            <w:proofErr w:type="spellEnd"/>
+            <w:r>
+              <w:rPr>
+                <w:rFonts w:ascii="Calibri" w:eastAsia="Times New Roman" w:hAnsi="Calibri" w:cs="Calibri"/>
+                <w:color w:val="000000"/>
+                <w:lang w:eastAsia="it-IT"/>
+              </w:rPr>
+              <w:t>(</w:t>
+            </w:r>
+            <w:proofErr w:type="gramEnd"/>
+            <w:r>
+              <w:rPr>
+                <w:rFonts w:ascii="Calibri" w:eastAsia="Times New Roman" w:hAnsi="Calibri" w:cs="Calibri"/>
+                <w:color w:val="000000"/>
+                <w:lang w:eastAsia="it-IT"/>
+              </w:rPr>
+              <w:t>)</w:t>
+            </w:r>
+          </w:p>
+        </w:tc>
+      </w:tr>
+      <w:tr>
+        <w:trPr>
+          <w:trHeight w:val="315"/>
+        </w:trPr>
+        <w:tc>
+          <w:tcPr>
+            <w:tcW w:w="4700" w:type="dxa"/>
+            <w:tcBorders>
+              <w:top w:val="nil"/>
+              <w:left w:val="single" w:sz="8" w:space="0" w:color="auto"/>
+              <w:bottom w:val="nil"/>
+              <w:right w:val="single" w:sz="8" w:space="0" w:color="auto"/>
+            </w:tcBorders>
+            <w:shd w:val="clear" w:color="auto" w:fill="auto"/>
+            <w:noWrap/>
+            <w:vAlign w:val="bottom"/>
+            <w:hideMark/>
+          </w:tcPr>
+          <w:p>
+            <w:pPr>
+              <w:spacing w:after="0" w:line="240" w:lineRule="auto"/>
+              <w:rPr>
+                <w:rFonts w:ascii="Calibri" w:eastAsia="Times New Roman" w:hAnsi="Calibri" w:cs="Calibri"/>
+                <w:color w:val="000000"/>
+                <w:lang w:eastAsia="it-IT"/>
+              </w:rPr>
+            </w:pPr>
+            <w:r>
+              <w:rPr>
+                <w:rFonts w:ascii="Calibri" w:eastAsia="Times New Roman" w:hAnsi="Calibri" w:cs="Calibri"/>
+                <w:color w:val="000000"/>
+                <w:lang w:eastAsia="it-IT"/>
+              </w:rPr>
+              <w:t>+</w:t>
+            </w:r>
+            <w:proofErr w:type="spellStart"/>
+            <w:proofErr w:type="gramStart"/>
+            <w:r>
+              <w:rPr>
+                <w:rFonts w:ascii="Calibri" w:eastAsia="Times New Roman" w:hAnsi="Calibri" w:cs="Calibri"/>
+                <w:color w:val="000000"/>
+                <w:lang w:eastAsia="it-IT"/>
+              </w:rPr>
+              <w:t>getPosizione</w:t>
+            </w:r>
+            <w:proofErr w:type="spellEnd"/>
+            <w:r>
+              <w:rPr>
+                <w:rFonts w:ascii="Calibri" w:eastAsia="Times New Roman" w:hAnsi="Calibri" w:cs="Calibri"/>
+                <w:color w:val="000000"/>
+                <w:lang w:eastAsia="it-IT"/>
+              </w:rPr>
+              <w:t>(</w:t>
+            </w:r>
+            <w:proofErr w:type="gramEnd"/>
+            <w:r>
+              <w:rPr>
+                <w:rFonts w:ascii="Calibri" w:eastAsia="Times New Roman" w:hAnsi="Calibri" w:cs="Calibri"/>
+                <w:color w:val="000000"/>
+                <w:lang w:eastAsia="it-IT"/>
+              </w:rPr>
+              <w:t xml:space="preserve">): </w:t>
+            </w:r>
+            <w:proofErr w:type="spellStart"/>
+            <w:r>
+              <w:rPr>
+                <w:rFonts w:ascii="Calibri" w:eastAsia="Times New Roman" w:hAnsi="Calibri" w:cs="Calibri"/>
+                <w:color w:val="000000"/>
+                <w:lang w:eastAsia="it-IT"/>
+              </w:rPr>
+              <w:t>int</w:t>
+            </w:r>
+            <w:proofErr w:type="spellEnd"/>
+          </w:p>
+        </w:tc>
+      </w:tr>
+      <w:tr>
+        <w:trPr>
+          <w:trHeight w:val="300"/>
+        </w:trPr>
+        <w:tc>
+          <w:tcPr>
+            <w:tcW w:w="4700" w:type="dxa"/>
+            <w:tcBorders>
+              <w:top w:val="nil"/>
+              <w:left w:val="single" w:sz="8" w:space="0" w:color="auto"/>
+              <w:bottom w:val="nil"/>
+              <w:right w:val="single" w:sz="8" w:space="0" w:color="auto"/>
+            </w:tcBorders>
+            <w:shd w:val="clear" w:color="auto" w:fill="auto"/>
+            <w:noWrap/>
+            <w:vAlign w:val="bottom"/>
+            <w:hideMark/>
+          </w:tcPr>
+          <w:p>
+            <w:pPr>
+              <w:spacing w:after="0" w:line="240" w:lineRule="auto"/>
+              <w:rPr>
+                <w:rFonts w:ascii="Calibri" w:eastAsia="Times New Roman" w:hAnsi="Calibri" w:cs="Calibri"/>
+                <w:color w:val="000000"/>
+                <w:lang w:eastAsia="it-IT"/>
+              </w:rPr>
+            </w:pPr>
+            <w:r>
+              <w:rPr>
+                <w:rFonts w:ascii="Calibri" w:eastAsia="Times New Roman" w:hAnsi="Calibri" w:cs="Calibri"/>
+                <w:color w:val="000000"/>
+                <w:lang w:eastAsia="it-IT"/>
+              </w:rPr>
+              <w:t>+</w:t>
+            </w:r>
+            <w:proofErr w:type="spellStart"/>
+            <w:proofErr w:type="gramStart"/>
+            <w:r>
+              <w:rPr>
+                <w:rFonts w:ascii="Calibri" w:eastAsia="Times New Roman" w:hAnsi="Calibri" w:cs="Calibri"/>
+                <w:color w:val="000000"/>
+                <w:lang w:eastAsia="it-IT"/>
+              </w:rPr>
+              <w:t>controllaArrivi</w:t>
+            </w:r>
+            <w:proofErr w:type="spellEnd"/>
+            <w:r>
+              <w:rPr>
+                <w:rFonts w:ascii="Calibri" w:eastAsia="Times New Roman" w:hAnsi="Calibri" w:cs="Calibri"/>
+                <w:color w:val="000000"/>
+                <w:lang w:eastAsia="it-IT"/>
+              </w:rPr>
+              <w:t>(</w:t>
+            </w:r>
+            <w:proofErr w:type="gramEnd"/>
+            <w:r>
+              <w:rPr>
+                <w:rFonts w:ascii="Calibri" w:eastAsia="Times New Roman" w:hAnsi="Calibri" w:cs="Calibri"/>
+                <w:color w:val="000000"/>
+                <w:lang w:eastAsia="it-IT"/>
+              </w:rPr>
+              <w:t xml:space="preserve">): </w:t>
+            </w:r>
+            <w:proofErr w:type="spellStart"/>
+            <w:r>
+              <w:rPr>
+                <w:rFonts w:ascii="Calibri" w:eastAsia="Times New Roman" w:hAnsi="Calibri" w:cs="Calibri"/>
+                <w:color w:val="000000"/>
+                <w:lang w:eastAsia="it-IT"/>
+              </w:rPr>
+              <w:t>void</w:t>
+            </w:r>
+            <w:proofErr w:type="spellEnd"/>
+          </w:p>
+        </w:tc>
+      </w:tr>
+      <w:tr>
+        <w:trPr>
+          <w:trHeight w:val="300"/>
+        </w:trPr>
+        <w:tc>
+          <w:tcPr>
+            <w:tcW w:w="4700" w:type="dxa"/>
+            <w:tcBorders>
+              <w:top w:val="nil"/>
+              <w:left w:val="single" w:sz="8" w:space="0" w:color="auto"/>
+              <w:bottom w:val="nil"/>
+              <w:right w:val="single" w:sz="8" w:space="0" w:color="auto"/>
+            </w:tcBorders>
+            <w:shd w:val="clear" w:color="auto" w:fill="auto"/>
+            <w:noWrap/>
+            <w:vAlign w:val="bottom"/>
+            <w:hideMark/>
+          </w:tcPr>
+          <w:p>
+            <w:pPr>
+              <w:spacing w:after="0" w:line="240" w:lineRule="auto"/>
+              <w:rPr>
+                <w:rFonts w:ascii="Calibri" w:eastAsia="Times New Roman" w:hAnsi="Calibri" w:cs="Calibri"/>
+                <w:color w:val="000000"/>
+                <w:lang w:eastAsia="it-IT"/>
+              </w:rPr>
+            </w:pPr>
+            <w:r>
+              <w:rPr>
+                <w:rFonts w:ascii="Calibri" w:eastAsia="Times New Roman" w:hAnsi="Calibri" w:cs="Calibri"/>
+                <w:color w:val="000000"/>
+                <w:lang w:eastAsia="it-IT"/>
+              </w:rPr>
+              <w:t>+</w:t>
+            </w:r>
+            <w:proofErr w:type="spellStart"/>
+            <w:proofErr w:type="gramStart"/>
+            <w:r>
+              <w:rPr>
+                <w:rFonts w:ascii="Calibri" w:eastAsia="Times New Roman" w:hAnsi="Calibri" w:cs="Calibri"/>
+                <w:color w:val="000000"/>
+                <w:lang w:eastAsia="it-IT"/>
+              </w:rPr>
+              <w:t>visualizzaClassifica</w:t>
+            </w:r>
+            <w:proofErr w:type="spellEnd"/>
+            <w:r>
+              <w:rPr>
+                <w:rFonts w:ascii="Calibri" w:eastAsia="Times New Roman" w:hAnsi="Calibri" w:cs="Calibri"/>
+                <w:color w:val="000000"/>
+                <w:lang w:eastAsia="it-IT"/>
+              </w:rPr>
+              <w:t>(</w:t>
+            </w:r>
+            <w:proofErr w:type="gramEnd"/>
+            <w:r>
+              <w:rPr>
+                <w:rFonts w:ascii="Calibri" w:eastAsia="Times New Roman" w:hAnsi="Calibri" w:cs="Calibri"/>
+                <w:color w:val="000000"/>
+                <w:lang w:eastAsia="it-IT"/>
+              </w:rPr>
+              <w:t xml:space="preserve">): </w:t>
+            </w:r>
+            <w:proofErr w:type="spellStart"/>
+            <w:r>
+              <w:rPr>
+                <w:rFonts w:ascii="Calibri" w:eastAsia="Times New Roman" w:hAnsi="Calibri" w:cs="Calibri"/>
+                <w:color w:val="000000"/>
+                <w:lang w:eastAsia="it-IT"/>
+              </w:rPr>
+              <w:t>void</w:t>
+            </w:r>
+            <w:proofErr w:type="spellEnd"/>
+          </w:p>
+        </w:tc>
+      </w:tr>
+      <w:tr>
+        <w:trPr>
+          <w:trHeight w:val="300"/>
+        </w:trPr>
+        <w:tc>
+          <w:tcPr>
+            <w:tcW w:w="4700" w:type="dxa"/>
+            <w:tcBorders>
+              <w:top w:val="nil"/>
+              <w:left w:val="single" w:sz="8" w:space="0" w:color="auto"/>
+              <w:bottom w:val="nil"/>
+              <w:right w:val="single" w:sz="8" w:space="0" w:color="auto"/>
+            </w:tcBorders>
+            <w:shd w:val="clear" w:color="auto" w:fill="auto"/>
+            <w:noWrap/>
+            <w:vAlign w:val="bottom"/>
+            <w:hideMark/>
+          </w:tcPr>
+          <w:p>
+            <w:pPr>
+              <w:spacing w:after="0" w:line="240" w:lineRule="auto"/>
+              <w:rPr>
+                <w:rFonts w:ascii="Calibri" w:eastAsia="Times New Roman" w:hAnsi="Calibri" w:cs="Calibri"/>
+                <w:color w:val="000000"/>
+                <w:lang w:eastAsia="it-IT"/>
+              </w:rPr>
+            </w:pPr>
+            <w:r>
+              <w:rPr>
+                <w:rFonts w:ascii="Calibri" w:eastAsia="Times New Roman" w:hAnsi="Calibri" w:cs="Calibri"/>
+                <w:color w:val="000000"/>
+                <w:lang w:eastAsia="it-IT"/>
+              </w:rPr>
+              <w:t>+</w:t>
+            </w:r>
+            <w:proofErr w:type="gramStart"/>
+            <w:r>
+              <w:rPr>
+                <w:rFonts w:ascii="Calibri" w:eastAsia="Times New Roman" w:hAnsi="Calibri" w:cs="Calibri"/>
+                <w:color w:val="000000"/>
+                <w:lang w:eastAsia="it-IT"/>
+              </w:rPr>
+              <w:t>update(</w:t>
+            </w:r>
+            <w:proofErr w:type="gramEnd"/>
+            <w:r>
+              <w:rPr>
+                <w:rFonts w:ascii="Calibri" w:eastAsia="Times New Roman" w:hAnsi="Calibri" w:cs="Calibri"/>
+                <w:color w:val="000000"/>
+                <w:lang w:eastAsia="it-IT"/>
+              </w:rPr>
+              <w:t>in g: Graphics)</w:t>
+            </w:r>
+          </w:p>
+        </w:tc>
+      </w:tr>
+      <w:tr>
+        <w:trPr>
+          <w:trHeight w:val="315"/>
+        </w:trPr>
+        <w:tc>
+          <w:tcPr>
+            <w:tcW w:w="4700" w:type="dxa"/>
+            <w:tcBorders>
+              <w:top w:val="nil"/>
+              <w:left w:val="single" w:sz="8" w:space="0" w:color="auto"/>
+              <w:bottom w:val="single" w:sz="8" w:space="0" w:color="auto"/>
+              <w:right w:val="single" w:sz="8" w:space="0" w:color="auto"/>
+            </w:tcBorders>
+            <w:shd w:val="clear" w:color="auto" w:fill="auto"/>
+            <w:noWrap/>
+            <w:vAlign w:val="bottom"/>
+            <w:hideMark/>
+          </w:tcPr>
+          <w:p>
+            <w:pPr>
+              <w:spacing w:after="0" w:line="240" w:lineRule="auto"/>
+              <w:rPr>
+                <w:rFonts w:ascii="Calibri" w:eastAsia="Times New Roman" w:hAnsi="Calibri" w:cs="Calibri"/>
+                <w:color w:val="000000"/>
+                <w:lang w:eastAsia="it-IT"/>
+              </w:rPr>
+            </w:pPr>
+            <w:r>
+              <w:rPr>
+                <w:rFonts w:ascii="Calibri" w:eastAsia="Times New Roman" w:hAnsi="Calibri" w:cs="Calibri"/>
+                <w:color w:val="000000"/>
+                <w:lang w:eastAsia="it-IT"/>
+              </w:rPr>
+              <w:t>+</w:t>
+            </w:r>
+            <w:proofErr w:type="spellStart"/>
+            <w:proofErr w:type="gramStart"/>
+            <w:r>
+              <w:rPr>
+                <w:rFonts w:ascii="Calibri" w:eastAsia="Times New Roman" w:hAnsi="Calibri" w:cs="Calibri"/>
+                <w:color w:val="000000"/>
+                <w:lang w:eastAsia="it-IT"/>
+              </w:rPr>
+              <w:t>paint</w:t>
+            </w:r>
+            <w:proofErr w:type="spellEnd"/>
+            <w:r>
+              <w:rPr>
+                <w:rFonts w:ascii="Calibri" w:eastAsia="Times New Roman" w:hAnsi="Calibri" w:cs="Calibri"/>
+                <w:color w:val="000000"/>
+                <w:lang w:eastAsia="it-IT"/>
+              </w:rPr>
+              <w:t>(</w:t>
+            </w:r>
+            <w:proofErr w:type="gramEnd"/>
+            <w:r>
+              <w:rPr>
+                <w:rFonts w:ascii="Calibri" w:eastAsia="Times New Roman" w:hAnsi="Calibri" w:cs="Calibri"/>
+                <w:color w:val="000000"/>
+                <w:lang w:eastAsia="it-IT"/>
+              </w:rPr>
+              <w:t>in g: Graphics)</w:t>
+            </w:r>
+          </w:p>
+        </w:tc>
+      </w:tr>
+    </w:tbl>
+    <w:p>
+      <w:pPr>
+        <w:rPr>
+          <w:color w:val="FF0000"/>
+          <w:sz w:val="32"/>
+          <w:szCs w:val="32"/>
+        </w:rPr>
+      </w:pPr>
     </w:p>
     <w:sectPr>
       <w:pgSz w:w="11906" w:h="16838"/>
@@ -163,6 +2319,7 @@
     <w:lsdException w:name="HTML Sample" w:semiHidden="1" w:unhideWhenUsed="1"/>
     <w:lsdException w:name="HTML Typewriter" w:semiHidden="1" w:unhideWhenUsed="1"/>
     <w:lsdException w:name="HTML Variable" w:semiHidden="1" w:unhideWhenUsed="1"/>
+    <w:lsdException w:name="Normal Table" w:semiHidden="1" w:unhideWhenUsed="1"/>
     <w:lsdException w:name="annotation subject" w:semiHidden="1" w:unhideWhenUsed="1"/>
     <w:lsdException w:name="No List" w:semiHidden="1" w:unhideWhenUsed="1"/>
     <w:lsdException w:name="Outline List 1" w:semiHidden="1" w:unhideWhenUsed="1"/>
@@ -208,9 +2365,11 @@
     <w:lsdException w:name="Table Subtle 1" w:semiHidden="1" w:unhideWhenUsed="1"/>
     <w:lsdException w:name="Table Subtle 2" w:semiHidden="1" w:unhideWhenUsed="1"/>
     <w:lsdException w:name="Table Web 1" w:semiHidden="1" w:unhideWhenUsed="1"/>
+    <w:lsdException w:name="Table Web 2" w:semiHidden="1" w:unhideWhenUsed="1"/>
     <w:lsdException w:name="Table Web 3" w:semiHidden="1" w:unhideWhenUsed="1"/>
     <w:lsdException w:name="Balloon Text" w:semiHidden="1" w:unhideWhenUsed="1"/>
     <w:lsdException w:name="Table Grid" w:uiPriority="39"/>
+    <w:lsdException w:name="Table Theme" w:semiHidden="1" w:unhideWhenUsed="1"/>
     <w:lsdException w:name="Placeholder Text" w:semiHidden="1"/>
     <w:lsdException w:name="No Spacing" w:uiPriority="1" w:qFormat="1"/>
     <w:lsdException w:name="Light Shading" w:uiPriority="60"/>

</xml_diff>